<commit_message>
remove word docx file
</commit_message>
<xml_diff>
--- a/Final Project/LoL Database Proposal.docx
+++ b/Final Project/LoL Database Proposal.docx
@@ -10,6 +10,8 @@
           <w:szCs w:val="24"/>
         </w:rPr>
       </w:pPr>
+      <w:bookmarkStart w:id="0" w:name="_GoBack"/>
+      <w:bookmarkEnd w:id="0"/>
       <w:r>
         <w:rPr>
           <w:rFonts w:ascii="Times New Roman" w:hAnsi="Times New Roman" w:cs="Times New Roman"/>
@@ -112,8 +114,6 @@
         </w:rPr>
         <w:t xml:space="preserve"> idling, but an increase in load power consumption. For a mobile device user, this is good news because it extends battery power, but for a hardcore PC gamer, this is bad news because it lowers the overclock capacity. </w:t>
       </w:r>
-      <w:bookmarkStart w:id="0" w:name="_GoBack"/>
-      <w:bookmarkEnd w:id="0"/>
     </w:p>
     <w:sectPr>
       <w:pgSz w:w="12240" w:h="15840"/>

</xml_diff>